<commit_message>
Log deleted, Vector for visitors added
</commit_message>
<xml_diff>
--- a/Task.docx
+++ b/Task.docx
@@ -16,13 +16,9 @@
         <w:pStyle w:val="Heading1"/>
         <w:ind w:left="0"/>
       </w:pPr>
-      <w:bookmarkStart w:id="0" w:name="_GoBack"/>
-      <w:bookmarkEnd w:id="0"/>
-      <w:proofErr w:type="spellStart"/>
       <w:r>
         <w:t>Задача</w:t>
       </w:r>
-      <w:proofErr w:type="spellEnd"/>
       <w:r>
         <w:t xml:space="preserve">: </w:t>
       </w:r>
@@ -39,30 +35,12 @@
           <w:lang w:val="bg-BG"/>
         </w:rPr>
       </w:pPr>
-      <w:proofErr w:type="spellStart"/>
       <w:r>
         <w:t>П</w:t>
       </w:r>
       <w:r>
-        <w:t>рограма</w:t>
-      </w:r>
-      <w:proofErr w:type="spellEnd"/>
-      <w:r>
-        <w:t xml:space="preserve">, </w:t>
-      </w:r>
-      <w:proofErr w:type="spellStart"/>
-      <w:r>
-        <w:t>която</w:t>
-      </w:r>
-      <w:proofErr w:type="spellEnd"/>
-      <w:r>
-        <w:t xml:space="preserve"> </w:t>
-      </w:r>
-      <w:proofErr w:type="spellStart"/>
-      <w:r>
-        <w:t>модели</w:t>
-      </w:r>
-      <w:proofErr w:type="spellEnd"/>
+        <w:t>рограма, която модели</w:t>
+      </w:r>
       <w:r>
         <w:rPr>
           <w:lang w:val="bg-BG"/>
@@ -70,29 +48,8 @@
         <w:t>р</w:t>
       </w:r>
       <w:r>
-        <w:t xml:space="preserve">а </w:t>
-      </w:r>
-      <w:proofErr w:type="spellStart"/>
-      <w:r>
-        <w:t>система</w:t>
-      </w:r>
-      <w:proofErr w:type="spellEnd"/>
-      <w:r>
-        <w:t xml:space="preserve"> </w:t>
-      </w:r>
-      <w:proofErr w:type="spellStart"/>
-      <w:r>
-        <w:t>на</w:t>
-      </w:r>
-      <w:proofErr w:type="spellEnd"/>
-      <w:r>
-        <w:t xml:space="preserve"> </w:t>
-      </w:r>
-      <w:proofErr w:type="spellStart"/>
-      <w:r>
-        <w:t>хотел</w:t>
-      </w:r>
-      <w:proofErr w:type="spellEnd"/>
+        <w:t>а система на хотел</w:t>
+      </w:r>
       <w:r>
         <w:rPr>
           <w:lang w:val="bg-BG"/>
@@ -183,32 +140,11 @@
         <w:sym w:font="Symbol" w:char="F0A7"/>
       </w:r>
       <w:r>
+        <w:t xml:space="preserve"> name – име на</w:t>
+      </w:r>
+      <w:r>
         <w:t xml:space="preserve"> </w:t>
       </w:r>
-      <w:proofErr w:type="gramStart"/>
-      <w:r>
-        <w:t>name</w:t>
-      </w:r>
-      <w:proofErr w:type="gramEnd"/>
-      <w:r>
-        <w:t xml:space="preserve"> – </w:t>
-      </w:r>
-      <w:proofErr w:type="spellStart"/>
-      <w:r>
-        <w:t>име</w:t>
-      </w:r>
-      <w:proofErr w:type="spellEnd"/>
-      <w:r>
-        <w:t xml:space="preserve"> </w:t>
-      </w:r>
-      <w:proofErr w:type="spellStart"/>
-      <w:r>
-        <w:t>на</w:t>
-      </w:r>
-      <w:proofErr w:type="spellEnd"/>
-      <w:r>
-        <w:t xml:space="preserve"> </w:t>
-      </w:r>
       <w:r>
         <w:rPr>
           <w:lang w:val="bg-BG"/>
@@ -224,31 +160,7 @@
         <w:sym w:font="Symbol" w:char="F0A7"/>
       </w:r>
       <w:r>
-        <w:t xml:space="preserve"> </w:t>
-      </w:r>
-      <w:proofErr w:type="gramStart"/>
-      <w:r>
-        <w:t>address</w:t>
-      </w:r>
-      <w:proofErr w:type="gramEnd"/>
-      <w:r>
-        <w:t xml:space="preserve"> – </w:t>
-      </w:r>
-      <w:proofErr w:type="spellStart"/>
-      <w:r>
-        <w:t>адрес</w:t>
-      </w:r>
-      <w:proofErr w:type="spellEnd"/>
-      <w:r>
-        <w:t xml:space="preserve"> </w:t>
-      </w:r>
-      <w:proofErr w:type="spellStart"/>
-      <w:r>
-        <w:t>на</w:t>
-      </w:r>
-      <w:proofErr w:type="spellEnd"/>
-      <w:r>
-        <w:t xml:space="preserve"> </w:t>
+        <w:t xml:space="preserve"> address – адрес на </w:t>
       </w:r>
       <w:r>
         <w:rPr>
@@ -265,29 +177,8 @@
         <w:sym w:font="Symbol" w:char="F0A7"/>
       </w:r>
       <w:r>
-        <w:t xml:space="preserve"> </w:t>
-      </w:r>
-      <w:proofErr w:type="gramStart"/>
-      <w:r>
-        <w:t>customers</w:t>
-      </w:r>
-      <w:proofErr w:type="gramEnd"/>
-      <w:r>
-        <w:t xml:space="preserve"> – </w:t>
-      </w:r>
-      <w:proofErr w:type="spellStart"/>
-      <w:r>
-        <w:t>списък</w:t>
-      </w:r>
-      <w:proofErr w:type="spellEnd"/>
-      <w:r>
-        <w:t xml:space="preserve"> </w:t>
-      </w:r>
-      <w:proofErr w:type="spellStart"/>
-      <w:r>
-        <w:t>от</w:t>
-      </w:r>
-      <w:proofErr w:type="spellEnd"/>
+        <w:t xml:space="preserve"> customers – списък от</w:t>
+      </w:r>
       <w:r>
         <w:rPr>
           <w:lang w:val="bg-BG"/>
@@ -303,32 +194,11 @@
         <w:sym w:font="Symbol" w:char="F0A7"/>
       </w:r>
       <w:r>
-        <w:t xml:space="preserve"> </w:t>
-      </w:r>
-      <w:proofErr w:type="gramStart"/>
-      <w:r>
-        <w:t>reservation</w:t>
-      </w:r>
-      <w:r>
-        <w:t>s</w:t>
-      </w:r>
-      <w:proofErr w:type="gramEnd"/>
-      <w:r>
-        <w:t xml:space="preserve"> – </w:t>
-      </w:r>
-      <w:proofErr w:type="spellStart"/>
-      <w:r>
-        <w:t>списък</w:t>
-      </w:r>
-      <w:proofErr w:type="spellEnd"/>
-      <w:r>
-        <w:t xml:space="preserve"> </w:t>
-      </w:r>
-      <w:proofErr w:type="spellStart"/>
-      <w:r>
-        <w:t>от</w:t>
-      </w:r>
-      <w:proofErr w:type="spellEnd"/>
+        <w:t xml:space="preserve"> reservation</w:t>
+      </w:r>
+      <w:r>
+        <w:t>s – списък от</w:t>
+      </w:r>
       <w:r>
         <w:rPr>
           <w:lang w:val="bg-BG"/>
@@ -344,47 +214,7 @@
         <w:sym w:font="Symbol" w:char="F0A7"/>
       </w:r>
       <w:r>
-        <w:t xml:space="preserve"> </w:t>
-      </w:r>
-      <w:proofErr w:type="gramStart"/>
-      <w:r>
-        <w:t>log</w:t>
-      </w:r>
-      <w:proofErr w:type="gramEnd"/>
-      <w:r>
-        <w:t xml:space="preserve"> – </w:t>
-      </w:r>
-      <w:proofErr w:type="spellStart"/>
-      <w:r>
-        <w:t>списък</w:t>
-      </w:r>
-      <w:proofErr w:type="spellEnd"/>
-      <w:r>
-        <w:t xml:space="preserve"> </w:t>
-      </w:r>
-      <w:proofErr w:type="spellStart"/>
-      <w:r>
-        <w:t>от</w:t>
-      </w:r>
-      <w:proofErr w:type="spellEnd"/>
-      <w:r>
-        <w:t xml:space="preserve"> </w:t>
-      </w:r>
-      <w:proofErr w:type="spellStart"/>
-      <w:r>
-        <w:t>всички</w:t>
-      </w:r>
-      <w:proofErr w:type="spellEnd"/>
-      <w:r>
-        <w:t xml:space="preserve"> </w:t>
-      </w:r>
-      <w:proofErr w:type="spellStart"/>
-      <w:r>
-        <w:t>извършени</w:t>
-      </w:r>
-      <w:proofErr w:type="spellEnd"/>
-      <w:r>
-        <w:t xml:space="preserve"> </w:t>
+        <w:t xml:space="preserve"> log – списък от всички извършени </w:t>
       </w:r>
       <w:r>
         <w:rPr>
@@ -404,13 +234,8 @@
           <w:numId w:val="14"/>
         </w:numPr>
       </w:pPr>
-      <w:proofErr w:type="spellStart"/>
-      <w:r>
-        <w:t>Функционалности</w:t>
-      </w:r>
-      <w:proofErr w:type="spellEnd"/>
-      <w:r>
-        <w:t xml:space="preserve">: </w:t>
+      <w:r>
+        <w:t xml:space="preserve">Функционалности: </w:t>
       </w:r>
     </w:p>
     <w:p>
@@ -418,20 +243,10 @@
         <w:sym w:font="Symbol" w:char="F0A7"/>
       </w:r>
       <w:r>
-        <w:t xml:space="preserve"> </w:t>
-      </w:r>
-      <w:proofErr w:type="spellStart"/>
-      <w:proofErr w:type="gramStart"/>
-      <w:r>
-        <w:t>addVisitor</w:t>
-      </w:r>
-      <w:proofErr w:type="spellEnd"/>
-      <w:r>
-        <w:t>-</w:t>
-      </w:r>
-      <w:proofErr w:type="gramEnd"/>
-      <w:r>
-        <w:t xml:space="preserve"> </w:t>
+        <w:t xml:space="preserve"> addVisitor</w:t>
+      </w:r>
+      <w:r>
+        <w:t xml:space="preserve">- </w:t>
       </w:r>
       <w:r>
         <w:rPr>
@@ -453,31 +268,8 @@
         <w:sym w:font="Symbol" w:char="F0A7"/>
       </w:r>
       <w:r>
-        <w:t xml:space="preserve"> </w:t>
-      </w:r>
-      <w:proofErr w:type="spellStart"/>
-      <w:proofErr w:type="gramStart"/>
-      <w:r>
-        <w:t>deleteVisitor</w:t>
-      </w:r>
-      <w:proofErr w:type="spellEnd"/>
-      <w:proofErr w:type="gramEnd"/>
-      <w:r>
-        <w:t xml:space="preserve"> - </w:t>
-      </w:r>
-      <w:proofErr w:type="spellStart"/>
-      <w:r>
-        <w:t>изтрива</w:t>
-      </w:r>
-      <w:proofErr w:type="spellEnd"/>
-      <w:r>
-        <w:t xml:space="preserve"> </w:t>
-      </w:r>
-      <w:proofErr w:type="spellStart"/>
-      <w:r>
-        <w:t>посетител</w:t>
-      </w:r>
-      <w:proofErr w:type="spellEnd"/>
+        <w:t xml:space="preserve"> deleteVisitor - изтрива посетител</w:t>
+      </w:r>
       <w:r>
         <w:t>.</w:t>
       </w:r>
@@ -488,406 +280,137 @@
         <w:sym w:font="Symbol" w:char="F0A7"/>
       </w:r>
       <w:r>
+        <w:t xml:space="preserve"> ad</w:t>
+      </w:r>
+      <w:r>
+        <w:t>dReservation</w:t>
+      </w:r>
+      <w:r>
+        <w:t xml:space="preserve"> – създава нова </w:t>
+      </w:r>
+      <w:r>
+        <w:rPr>
+          <w:lang w:val="bg-BG"/>
+        </w:rPr>
+        <w:t xml:space="preserve">резервация </w:t>
+      </w:r>
+      <w:r>
+        <w:t>от съответния тип и я добавя към списъка с</w:t>
+      </w:r>
+      <w:r>
+        <w:rPr>
+          <w:lang w:val="bg-BG"/>
+        </w:rPr>
+        <w:t xml:space="preserve"> резервации</w:t>
+      </w:r>
+      <w:r>
+        <w:rPr>
+          <w:lang w:val="bg-BG"/>
+        </w:rPr>
+        <w:t>.</w:t>
+      </w:r>
+      <w:r>
         <w:t xml:space="preserve"> </w:t>
       </w:r>
-      <w:proofErr w:type="spellStart"/>
-      <w:proofErr w:type="gramStart"/>
-      <w:r>
-        <w:t>ad</w:t>
-      </w:r>
-      <w:r>
-        <w:t>dReservation</w:t>
-      </w:r>
-      <w:proofErr w:type="spellEnd"/>
-      <w:proofErr w:type="gramEnd"/>
-      <w:r>
-        <w:t xml:space="preserve"> – </w:t>
-      </w:r>
-      <w:proofErr w:type="spellStart"/>
-      <w:r>
-        <w:t>създава</w:t>
-      </w:r>
-      <w:proofErr w:type="spellEnd"/>
+    </w:p>
+    <w:p>
+      <w:r>
+        <w:sym w:font="Symbol" w:char="F0A7"/>
+      </w:r>
+      <w:r>
+        <w:t xml:space="preserve"> listVisitors – извежда списък с потребителите. </w:t>
+      </w:r>
+    </w:p>
+    <w:p>
+      <w:r>
+        <w:sym w:font="Symbol" w:char="F0A7"/>
+      </w:r>
+      <w:r>
+        <w:t xml:space="preserve"> listReservations – извежда информация за</w:t>
+      </w:r>
+      <w:r>
+        <w:rPr>
+          <w:lang w:val="bg-BG"/>
+        </w:rPr>
+        <w:t xml:space="preserve"> всички</w:t>
+      </w:r>
+      <w:r>
+        <w:rPr>
+          <w:lang w:val="bg-BG"/>
+        </w:rPr>
+        <w:t xml:space="preserve"> налични</w:t>
+      </w:r>
+      <w:r>
+        <w:rPr>
+          <w:lang w:val="bg-BG"/>
+        </w:rPr>
+        <w:t xml:space="preserve"> резервации</w:t>
+      </w:r>
+      <w:r>
+        <w:t xml:space="preserve">. </w:t>
+      </w:r>
+    </w:p>
+    <w:p>
+      <w:r>
+        <w:sym w:font="Symbol" w:char="F0A7"/>
+      </w:r>
+      <w:r>
+        <w:t xml:space="preserve"> listVisitorData – извежда информация </w:t>
+      </w:r>
+      <w:r>
+        <w:rPr>
+          <w:lang w:val="bg-BG"/>
+        </w:rPr>
+        <w:t>на</w:t>
+      </w:r>
+      <w:r>
+        <w:t xml:space="preserve"> конкретен потребител.</w:t>
+      </w:r>
+    </w:p>
+    <w:p>
+      <w:r>
+        <w:sym w:font="Symbol" w:char="F0A7"/>
+      </w:r>
+      <w:r>
+        <w:t xml:space="preserve"> exportVisitors – запазвала текушия списък </w:t>
+      </w:r>
+      <w:r>
+        <w:rPr>
+          <w:lang w:val="bg-BG"/>
+        </w:rPr>
+        <w:t xml:space="preserve">от посетители </w:t>
+      </w:r>
+      <w:r>
+        <w:t xml:space="preserve">във файл. </w:t>
+      </w:r>
+    </w:p>
+    <w:p>
+      <w:pPr>
+        <w:rPr>
+          <w:lang w:val="bg-BG"/>
+        </w:rPr>
+      </w:pPr>
+      <w:r>
+        <w:sym w:font="Symbol" w:char="F0A7"/>
+      </w:r>
+      <w:r>
+        <w:t xml:space="preserve"> display – извежда информация за </w:t>
+      </w:r>
+      <w:r>
+        <w:rPr>
+          <w:lang w:val="bg-BG"/>
+        </w:rPr>
+        <w:t xml:space="preserve">хотела </w:t>
+      </w:r>
+      <w:r>
+        <w:t>и колко посетители</w:t>
+      </w:r>
       <w:r>
         <w:t xml:space="preserve"> </w:t>
       </w:r>
-      <w:proofErr w:type="spellStart"/>
-      <w:r>
-        <w:t>нова</w:t>
-      </w:r>
-      <w:proofErr w:type="spellEnd"/>
-      <w:r>
-        <w:t xml:space="preserve"> </w:t>
-      </w:r>
-      <w:r>
-        <w:rPr>
-          <w:lang w:val="bg-BG"/>
-        </w:rPr>
-        <w:t xml:space="preserve">резервация </w:t>
-      </w:r>
-      <w:proofErr w:type="spellStart"/>
-      <w:r>
-        <w:t>от</w:t>
-      </w:r>
-      <w:proofErr w:type="spellEnd"/>
-      <w:r>
-        <w:t xml:space="preserve"> </w:t>
-      </w:r>
-      <w:proofErr w:type="spellStart"/>
-      <w:r>
-        <w:t>съответния</w:t>
-      </w:r>
-      <w:proofErr w:type="spellEnd"/>
-      <w:r>
-        <w:t xml:space="preserve"> </w:t>
-      </w:r>
-      <w:proofErr w:type="spellStart"/>
-      <w:r>
-        <w:t>тип</w:t>
-      </w:r>
-      <w:proofErr w:type="spellEnd"/>
-      <w:r>
-        <w:t xml:space="preserve"> и я </w:t>
-      </w:r>
-      <w:proofErr w:type="spellStart"/>
-      <w:r>
-        <w:t>добавя</w:t>
-      </w:r>
-      <w:proofErr w:type="spellEnd"/>
-      <w:r>
-        <w:t xml:space="preserve"> </w:t>
-      </w:r>
-      <w:proofErr w:type="spellStart"/>
-      <w:r>
-        <w:t>към</w:t>
-      </w:r>
-      <w:proofErr w:type="spellEnd"/>
-      <w:r>
-        <w:t xml:space="preserve"> </w:t>
-      </w:r>
-      <w:proofErr w:type="spellStart"/>
-      <w:r>
-        <w:t>списъка</w:t>
-      </w:r>
-      <w:proofErr w:type="spellEnd"/>
-      <w:r>
-        <w:t xml:space="preserve"> с</w:t>
-      </w:r>
-      <w:r>
-        <w:rPr>
-          <w:lang w:val="bg-BG"/>
-        </w:rPr>
-        <w:t xml:space="preserve"> резервации</w:t>
-      </w:r>
-      <w:r>
-        <w:rPr>
-          <w:lang w:val="bg-BG"/>
-        </w:rPr>
-        <w:t>.</w:t>
-      </w:r>
-      <w:r>
-        <w:t xml:space="preserve"> </w:t>
-      </w:r>
-    </w:p>
-    <w:p>
-      <w:r>
-        <w:sym w:font="Symbol" w:char="F0A7"/>
-      </w:r>
-      <w:r>
-        <w:t xml:space="preserve"> </w:t>
-      </w:r>
-      <w:proofErr w:type="spellStart"/>
-      <w:proofErr w:type="gramStart"/>
-      <w:r>
-        <w:t>listVisitors</w:t>
-      </w:r>
-      <w:proofErr w:type="spellEnd"/>
-      <w:proofErr w:type="gramEnd"/>
-      <w:r>
-        <w:t xml:space="preserve"> – </w:t>
-      </w:r>
-      <w:proofErr w:type="spellStart"/>
-      <w:r>
-        <w:t>извежда</w:t>
-      </w:r>
-      <w:proofErr w:type="spellEnd"/>
-      <w:r>
-        <w:t xml:space="preserve"> </w:t>
-      </w:r>
-      <w:proofErr w:type="spellStart"/>
-      <w:r>
-        <w:t>списък</w:t>
-      </w:r>
-      <w:proofErr w:type="spellEnd"/>
-      <w:r>
-        <w:t xml:space="preserve"> с </w:t>
-      </w:r>
-      <w:proofErr w:type="spellStart"/>
-      <w:r>
-        <w:t>потребителите</w:t>
-      </w:r>
-      <w:proofErr w:type="spellEnd"/>
-      <w:r>
-        <w:t xml:space="preserve">. </w:t>
-      </w:r>
-    </w:p>
-    <w:p>
-      <w:r>
-        <w:sym w:font="Symbol" w:char="F0A7"/>
-      </w:r>
-      <w:r>
-        <w:t xml:space="preserve"> </w:t>
-      </w:r>
-      <w:proofErr w:type="spellStart"/>
-      <w:proofErr w:type="gramStart"/>
-      <w:r>
-        <w:t>listReservations</w:t>
-      </w:r>
-      <w:proofErr w:type="spellEnd"/>
-      <w:proofErr w:type="gramEnd"/>
-      <w:r>
-        <w:t xml:space="preserve"> – </w:t>
-      </w:r>
-      <w:proofErr w:type="spellStart"/>
-      <w:r>
-        <w:t>извежда</w:t>
-      </w:r>
-      <w:proofErr w:type="spellEnd"/>
-      <w:r>
-        <w:t xml:space="preserve"> </w:t>
-      </w:r>
-      <w:proofErr w:type="spellStart"/>
-      <w:r>
-        <w:t>информация</w:t>
-      </w:r>
-      <w:proofErr w:type="spellEnd"/>
-      <w:r>
-        <w:t xml:space="preserve"> </w:t>
-      </w:r>
-      <w:proofErr w:type="spellStart"/>
-      <w:r>
-        <w:t>за</w:t>
-      </w:r>
-      <w:proofErr w:type="spellEnd"/>
-      <w:r>
-        <w:rPr>
-          <w:lang w:val="bg-BG"/>
-        </w:rPr>
-        <w:t xml:space="preserve"> всички</w:t>
-      </w:r>
-      <w:r>
-        <w:rPr>
-          <w:lang w:val="bg-BG"/>
-        </w:rPr>
-        <w:t xml:space="preserve"> налични</w:t>
-      </w:r>
-      <w:r>
-        <w:rPr>
-          <w:lang w:val="bg-BG"/>
-        </w:rPr>
-        <w:t xml:space="preserve"> резервации</w:t>
-      </w:r>
-      <w:r>
-        <w:t xml:space="preserve">. </w:t>
-      </w:r>
-    </w:p>
-    <w:p>
-      <w:r>
-        <w:sym w:font="Symbol" w:char="F0A7"/>
-      </w:r>
-      <w:r>
-        <w:t xml:space="preserve"> </w:t>
-      </w:r>
-      <w:proofErr w:type="spellStart"/>
-      <w:proofErr w:type="gramStart"/>
-      <w:r>
-        <w:t>listVisitorData</w:t>
-      </w:r>
-      <w:proofErr w:type="spellEnd"/>
-      <w:proofErr w:type="gramEnd"/>
-      <w:r>
-        <w:t xml:space="preserve"> – </w:t>
-      </w:r>
-      <w:proofErr w:type="spellStart"/>
-      <w:r>
-        <w:t>извежда</w:t>
-      </w:r>
-      <w:proofErr w:type="spellEnd"/>
-      <w:r>
-        <w:t xml:space="preserve"> </w:t>
-      </w:r>
-      <w:proofErr w:type="spellStart"/>
-      <w:r>
-        <w:t>информация</w:t>
-      </w:r>
-      <w:proofErr w:type="spellEnd"/>
-      <w:r>
-        <w:t xml:space="preserve"> </w:t>
-      </w:r>
-      <w:r>
-        <w:rPr>
-          <w:lang w:val="bg-BG"/>
-        </w:rPr>
-        <w:t>на</w:t>
-      </w:r>
-      <w:r>
-        <w:t xml:space="preserve"> </w:t>
-      </w:r>
-      <w:proofErr w:type="spellStart"/>
-      <w:r>
-        <w:t>конкретен</w:t>
-      </w:r>
-      <w:proofErr w:type="spellEnd"/>
-      <w:r>
-        <w:t xml:space="preserve"> </w:t>
-      </w:r>
-      <w:proofErr w:type="spellStart"/>
-      <w:r>
-        <w:t>потребител</w:t>
-      </w:r>
-      <w:proofErr w:type="spellEnd"/>
-      <w:r>
-        <w:t>.</w:t>
-      </w:r>
-    </w:p>
-    <w:p>
-      <w:r>
-        <w:sym w:font="Symbol" w:char="F0A7"/>
-      </w:r>
-      <w:r>
-        <w:t xml:space="preserve"> </w:t>
-      </w:r>
-      <w:proofErr w:type="spellStart"/>
-      <w:proofErr w:type="gramStart"/>
-      <w:r>
-        <w:t>exportVisitors</w:t>
-      </w:r>
-      <w:proofErr w:type="spellEnd"/>
-      <w:proofErr w:type="gramEnd"/>
-      <w:r>
-        <w:t xml:space="preserve"> – </w:t>
-      </w:r>
-      <w:proofErr w:type="spellStart"/>
-      <w:r>
-        <w:t>запазвала</w:t>
-      </w:r>
-      <w:proofErr w:type="spellEnd"/>
-      <w:r>
-        <w:t xml:space="preserve"> </w:t>
-      </w:r>
-      <w:proofErr w:type="spellStart"/>
-      <w:r>
-        <w:t>текушия</w:t>
-      </w:r>
-      <w:proofErr w:type="spellEnd"/>
-      <w:r>
-        <w:t xml:space="preserve"> </w:t>
-      </w:r>
-      <w:proofErr w:type="spellStart"/>
-      <w:r>
-        <w:t>списък</w:t>
-      </w:r>
-      <w:proofErr w:type="spellEnd"/>
-      <w:r>
-        <w:t xml:space="preserve"> </w:t>
-      </w:r>
-      <w:r>
-        <w:rPr>
-          <w:lang w:val="bg-BG"/>
-        </w:rPr>
-        <w:t xml:space="preserve">от посетители </w:t>
-      </w:r>
-      <w:proofErr w:type="spellStart"/>
-      <w:r>
-        <w:t>във</w:t>
-      </w:r>
-      <w:proofErr w:type="spellEnd"/>
-      <w:r>
-        <w:t xml:space="preserve"> </w:t>
-      </w:r>
-      <w:proofErr w:type="spellStart"/>
-      <w:r>
-        <w:t>файл</w:t>
-      </w:r>
-      <w:proofErr w:type="spellEnd"/>
-      <w:r>
-        <w:t xml:space="preserve">. </w:t>
-      </w:r>
-    </w:p>
-    <w:p>
-      <w:pPr>
-        <w:rPr>
-          <w:lang w:val="bg-BG"/>
-        </w:rPr>
-      </w:pPr>
-      <w:r>
-        <w:sym w:font="Symbol" w:char="F0A7"/>
-      </w:r>
-      <w:r>
-        <w:t xml:space="preserve"> </w:t>
-      </w:r>
-      <w:proofErr w:type="gramStart"/>
-      <w:r>
-        <w:t>display</w:t>
-      </w:r>
-      <w:proofErr w:type="gramEnd"/>
-      <w:r>
-        <w:t xml:space="preserve"> – </w:t>
-      </w:r>
-      <w:proofErr w:type="spellStart"/>
-      <w:r>
-        <w:t>извежда</w:t>
-      </w:r>
-      <w:proofErr w:type="spellEnd"/>
-      <w:r>
-        <w:t xml:space="preserve"> </w:t>
-      </w:r>
-      <w:proofErr w:type="spellStart"/>
-      <w:r>
-        <w:t>информация</w:t>
-      </w:r>
-      <w:proofErr w:type="spellEnd"/>
-      <w:r>
-        <w:t xml:space="preserve"> </w:t>
-      </w:r>
-      <w:proofErr w:type="spellStart"/>
-      <w:r>
-        <w:t>за</w:t>
-      </w:r>
-      <w:proofErr w:type="spellEnd"/>
-      <w:r>
-        <w:t xml:space="preserve"> </w:t>
-      </w:r>
-      <w:r>
-        <w:rPr>
-          <w:lang w:val="bg-BG"/>
-        </w:rPr>
-        <w:t xml:space="preserve">хотела </w:t>
-      </w:r>
-      <w:r>
-        <w:t xml:space="preserve">и </w:t>
-      </w:r>
-      <w:proofErr w:type="spellStart"/>
-      <w:r>
-        <w:t>колко</w:t>
-      </w:r>
-      <w:proofErr w:type="spellEnd"/>
-      <w:r>
-        <w:t xml:space="preserve"> </w:t>
-      </w:r>
-      <w:proofErr w:type="spellStart"/>
-      <w:r>
-        <w:t>посетители</w:t>
-      </w:r>
-      <w:proofErr w:type="spellEnd"/>
-      <w:r>
-        <w:t xml:space="preserve"> </w:t>
-      </w:r>
-      <w:proofErr w:type="spellStart"/>
       <w:r>
         <w:t>имa</w:t>
       </w:r>
-      <w:proofErr w:type="spellEnd"/>
       <w:r>
         <w:rPr>
           <w:lang w:val="bg-BG"/>
@@ -919,13 +442,8 @@
         <w:t>Visitor</w:t>
       </w:r>
       <w:r>
-        <w:t xml:space="preserve"> (</w:t>
-      </w:r>
-      <w:proofErr w:type="spellStart"/>
-      <w:r>
-        <w:t>посетител</w:t>
-      </w:r>
-      <w:proofErr w:type="spellEnd"/>
+        <w:t xml:space="preserve"> (посетител</w:t>
+      </w:r>
       <w:r>
         <w:t xml:space="preserve">) </w:t>
       </w:r>
@@ -945,13 +463,8 @@
         </w:rPr>
         <w:t xml:space="preserve"> </w:t>
       </w:r>
-      <w:proofErr w:type="gramStart"/>
-      <w:r>
-        <w:t>id-</w:t>
-      </w:r>
-      <w:proofErr w:type="gramEnd"/>
-      <w:r>
-        <w:t xml:space="preserve"> </w:t>
+      <w:r>
+        <w:t xml:space="preserve">id- </w:t>
       </w:r>
       <w:r>
         <w:rPr>
@@ -1017,19 +530,9 @@
         </w:rPr>
         <w:t>Резервация- А</w:t>
       </w:r>
-      <w:proofErr w:type="spellStart"/>
-      <w:r>
-        <w:t>бстрактен</w:t>
-      </w:r>
-      <w:proofErr w:type="spellEnd"/>
-      <w:r>
-        <w:t xml:space="preserve"> </w:t>
-      </w:r>
-      <w:proofErr w:type="spellStart"/>
-      <w:r>
-        <w:t>клас</w:t>
-      </w:r>
-      <w:proofErr w:type="spellEnd"/>
+      <w:r>
+        <w:t>бстрактен клас</w:t>
+      </w:r>
       <w:r>
         <w:rPr>
           <w:lang w:val="bg-BG"/>
@@ -1123,13 +626,8 @@
           <w:numId w:val="14"/>
         </w:numPr>
       </w:pPr>
-      <w:proofErr w:type="spellStart"/>
-      <w:r>
-        <w:t>Функционалности</w:t>
-      </w:r>
-      <w:proofErr w:type="spellEnd"/>
-      <w:r>
-        <w:t xml:space="preserve">: </w:t>
+      <w:r>
+        <w:t xml:space="preserve">Функционалности: </w:t>
       </w:r>
     </w:p>
     <w:p>
@@ -1160,13 +658,8 @@
         </w:numPr>
         <w:ind w:right="26"/>
       </w:pPr>
-      <w:proofErr w:type="spellStart"/>
-      <w:r>
-        <w:t>goToRestaurant</w:t>
-      </w:r>
-      <w:proofErr w:type="spellEnd"/>
-      <w:r>
-        <w:t xml:space="preserve"> (</w:t>
+      <w:r>
+        <w:t>goToRestaurant (</w:t>
       </w:r>
       <w:r>
         <w:rPr>
@@ -1202,11 +695,9 @@
         </w:numPr>
         <w:ind w:right="26"/>
       </w:pPr>
-      <w:proofErr w:type="spellStart"/>
       <w:r>
         <w:t>goToBar</w:t>
       </w:r>
-      <w:proofErr w:type="spellEnd"/>
       <w:r>
         <w:rPr>
           <w:lang w:val="bg-BG"/>
@@ -1285,21 +776,8 @@
           <w:lang w:val="bg-BG"/>
         </w:rPr>
       </w:pPr>
-      <w:proofErr w:type="spellStart"/>
-      <w:r>
-        <w:t>Класът</w:t>
-      </w:r>
-      <w:proofErr w:type="spellEnd"/>
-      <w:r>
-        <w:t xml:space="preserve"> AI </w:t>
-      </w:r>
-      <w:proofErr w:type="spellStart"/>
-      <w:r>
-        <w:t>наследява</w:t>
-      </w:r>
-      <w:proofErr w:type="spellEnd"/>
-      <w:r>
-        <w:t xml:space="preserve"> Reservation</w:t>
+      <w:r>
+        <w:t>Класът AI наследява Reservation</w:t>
       </w:r>
       <w:r>
         <w:t xml:space="preserve">, </w:t>
@@ -1324,13 +802,8 @@
           <w:lang w:val="bg-BG"/>
         </w:rPr>
       </w:pPr>
-      <w:proofErr w:type="spellStart"/>
-      <w:r>
-        <w:t>paidBar</w:t>
-      </w:r>
-      <w:proofErr w:type="spellEnd"/>
-      <w:r>
-        <w:t xml:space="preserve"> </w:t>
+      <w:r>
+        <w:t xml:space="preserve">paidBar </w:t>
       </w:r>
       <w:r>
         <w:t>(</w:t>
@@ -1359,29 +832,8 @@
           <w:lang w:val="bg-BG"/>
         </w:rPr>
       </w:pPr>
-      <w:proofErr w:type="gramStart"/>
-      <w:r>
-        <w:t>и</w:t>
-      </w:r>
-      <w:proofErr w:type="gramEnd"/>
-      <w:r>
-        <w:t xml:space="preserve"> </w:t>
-      </w:r>
-      <w:proofErr w:type="spellStart"/>
-      <w:r>
-        <w:t>реализира</w:t>
-      </w:r>
-      <w:proofErr w:type="spellEnd"/>
-      <w:r>
-        <w:t xml:space="preserve"> </w:t>
-      </w:r>
-      <w:proofErr w:type="spellStart"/>
-      <w:r>
-        <w:t>методите</w:t>
-      </w:r>
-      <w:proofErr w:type="spellEnd"/>
-      <w:r>
-        <w:t>:</w:t>
+      <w:r>
+        <w:t>и реализира методите:</w:t>
       </w:r>
     </w:p>
     <w:p>
@@ -1398,53 +850,14 @@
           <w:lang w:val="bg-BG"/>
         </w:rPr>
       </w:pPr>
-      <w:proofErr w:type="gramStart"/>
       <w:r>
         <w:t>display-</w:t>
       </w:r>
-      <w:proofErr w:type="gramEnd"/>
       <w:r>
         <w:t xml:space="preserve"> </w:t>
       </w:r>
-      <w:proofErr w:type="spellStart"/>
-      <w:r>
-        <w:t>за</w:t>
-      </w:r>
-      <w:proofErr w:type="spellEnd"/>
-      <w:r>
-        <w:t xml:space="preserve"> </w:t>
-      </w:r>
-      <w:proofErr w:type="spellStart"/>
-      <w:r>
-        <w:t>извеждане</w:t>
-      </w:r>
-      <w:proofErr w:type="spellEnd"/>
-      <w:r>
-        <w:t xml:space="preserve"> </w:t>
-      </w:r>
-      <w:proofErr w:type="spellStart"/>
-      <w:r>
-        <w:t>на</w:t>
-      </w:r>
-      <w:proofErr w:type="spellEnd"/>
-      <w:r>
-        <w:t xml:space="preserve"> </w:t>
-      </w:r>
-      <w:proofErr w:type="spellStart"/>
-      <w:r>
-        <w:t>информация</w:t>
-      </w:r>
-      <w:proofErr w:type="spellEnd"/>
-      <w:r>
-        <w:t xml:space="preserve"> </w:t>
-      </w:r>
-      <w:proofErr w:type="spellStart"/>
-      <w:r>
-        <w:t>за</w:t>
-      </w:r>
-      <w:proofErr w:type="spellEnd"/>
-      <w:r>
-        <w:t xml:space="preserve"> </w:t>
+      <w:r>
+        <w:t xml:space="preserve">за извеждане на информация за </w:t>
       </w:r>
       <w:r>
         <w:rPr>
@@ -1453,21 +866,8 @@
         <w:t>резервацията</w:t>
       </w:r>
       <w:r>
-        <w:t xml:space="preserve">– </w:t>
-      </w:r>
-      <w:proofErr w:type="spellStart"/>
-      <w:r>
-        <w:t>тип</w:t>
-      </w:r>
-      <w:proofErr w:type="spellEnd"/>
-      <w:r>
-        <w:t xml:space="preserve"> </w:t>
-      </w:r>
-      <w:proofErr w:type="spellStart"/>
-      <w:r>
-        <w:t>на</w:t>
-      </w:r>
-      <w:proofErr w:type="spellEnd"/>
+        <w:t>– тип на</w:t>
+      </w:r>
       <w:r>
         <w:rPr>
           <w:lang w:val="bg-BG"/>
@@ -1475,103 +875,7 @@
         <w:t xml:space="preserve"> резервация</w:t>
       </w:r>
       <w:r>
-        <w:t xml:space="preserve">, </w:t>
-      </w:r>
-      <w:proofErr w:type="spellStart"/>
-      <w:r>
-        <w:t>престой</w:t>
-      </w:r>
-      <w:proofErr w:type="spellEnd"/>
-      <w:r>
-        <w:t xml:space="preserve">, </w:t>
-      </w:r>
-      <w:proofErr w:type="spellStart"/>
-      <w:r>
-        <w:t>номер</w:t>
-      </w:r>
-      <w:proofErr w:type="spellEnd"/>
-      <w:r>
-        <w:t xml:space="preserve"> </w:t>
-      </w:r>
-      <w:proofErr w:type="spellStart"/>
-      <w:r>
-        <w:t>на</w:t>
-      </w:r>
-      <w:proofErr w:type="spellEnd"/>
-      <w:r>
-        <w:t xml:space="preserve"> </w:t>
-      </w:r>
-      <w:proofErr w:type="spellStart"/>
-      <w:r>
-        <w:t>стая</w:t>
-      </w:r>
-      <w:proofErr w:type="spellEnd"/>
-      <w:r>
-        <w:t xml:space="preserve">, </w:t>
-      </w:r>
-      <w:proofErr w:type="spellStart"/>
-      <w:r>
-        <w:t>идентификатор</w:t>
-      </w:r>
-      <w:proofErr w:type="spellEnd"/>
-      <w:r>
-        <w:t xml:space="preserve"> </w:t>
-      </w:r>
-      <w:proofErr w:type="spellStart"/>
-      <w:r>
-        <w:t>на</w:t>
-      </w:r>
-      <w:proofErr w:type="spellEnd"/>
-      <w:r>
-        <w:t xml:space="preserve"> </w:t>
-      </w:r>
-      <w:proofErr w:type="spellStart"/>
-      <w:r>
-        <w:t>притежателя</w:t>
-      </w:r>
-      <w:proofErr w:type="spellEnd"/>
-      <w:r>
-        <w:t xml:space="preserve"> й, </w:t>
-      </w:r>
-      <w:proofErr w:type="spellStart"/>
-      <w:r>
-        <w:t>цена</w:t>
-      </w:r>
-      <w:proofErr w:type="spellEnd"/>
-      <w:r>
-        <w:t xml:space="preserve"> </w:t>
-      </w:r>
-      <w:proofErr w:type="spellStart"/>
-      <w:r>
-        <w:t>за</w:t>
-      </w:r>
-      <w:proofErr w:type="spellEnd"/>
-      <w:r>
-        <w:t xml:space="preserve"> </w:t>
-      </w:r>
-      <w:proofErr w:type="spellStart"/>
-      <w:r>
-        <w:t>престоя</w:t>
-      </w:r>
-      <w:proofErr w:type="spellEnd"/>
-      <w:r>
-        <w:t xml:space="preserve">, </w:t>
-      </w:r>
-      <w:proofErr w:type="spellStart"/>
-      <w:r>
-        <w:t>брой</w:t>
-      </w:r>
-      <w:proofErr w:type="spellEnd"/>
-      <w:r>
-        <w:t xml:space="preserve"> </w:t>
-      </w:r>
-      <w:proofErr w:type="spellStart"/>
-      <w:r>
-        <w:t>легла</w:t>
-      </w:r>
-      <w:proofErr w:type="spellEnd"/>
-      <w:r>
-        <w:t>.</w:t>
+        <w:t>, престой, номер на стая, идентификатор на притежателя й, цена за престоя, брой легла.</w:t>
       </w:r>
     </w:p>
     <w:p>
@@ -1588,11 +892,9 @@
           <w:lang w:val="bg-BG"/>
         </w:rPr>
       </w:pPr>
-      <w:proofErr w:type="spellStart"/>
       <w:r>
         <w:t>payToBar</w:t>
       </w:r>
-      <w:proofErr w:type="spellEnd"/>
       <w:r>
         <w:t>(</w:t>
       </w:r>
@@ -1602,13 +904,8 @@
         </w:rPr>
         <w:t xml:space="preserve">променя стойността на </w:t>
       </w:r>
-      <w:proofErr w:type="spellStart"/>
-      <w:r>
-        <w:t>paidBar</w:t>
-      </w:r>
-      <w:proofErr w:type="spellEnd"/>
-      <w:r>
-        <w:t xml:space="preserve"> </w:t>
+      <w:r>
+        <w:t xml:space="preserve">paidBar </w:t>
       </w:r>
       <w:r>
         <w:rPr>
@@ -1629,14 +926,9 @@
         </w:numPr>
         <w:ind w:right="26"/>
       </w:pPr>
-      <w:proofErr w:type="spellStart"/>
       <w:r>
         <w:lastRenderedPageBreak/>
-        <w:t>goToRestaurant</w:t>
-      </w:r>
-      <w:proofErr w:type="spellEnd"/>
-      <w:r>
-        <w:t xml:space="preserve"> (</w:t>
+        <w:t>goToRestaurant (</w:t>
       </w:r>
       <w:r>
         <w:rPr>
@@ -1668,13 +960,8 @@
           <w:lang w:val="bg-BG"/>
         </w:rPr>
       </w:pPr>
-      <w:proofErr w:type="spellStart"/>
-      <w:r>
-        <w:t>goToBar</w:t>
-      </w:r>
-      <w:proofErr w:type="spellEnd"/>
-      <w:r>
-        <w:t>(</w:t>
+      <w:r>
+        <w:t>goToBar(</w:t>
       </w:r>
       <w:r>
         <w:rPr>
@@ -1691,13 +978,8 @@
         </w:rPr>
         <w:t xml:space="preserve">стойността на </w:t>
       </w:r>
-      <w:proofErr w:type="spellStart"/>
-      <w:r>
-        <w:t>paidBar</w:t>
-      </w:r>
-      <w:proofErr w:type="spellEnd"/>
-      <w:r>
-        <w:t>)</w:t>
+      <w:r>
+        <w:t>paidBar)</w:t>
       </w:r>
     </w:p>
     <w:p>
@@ -1726,39 +1008,7 @@
         </w:rPr>
       </w:pPr>
       <w:r>
-        <w:t xml:space="preserve">      </w:t>
-      </w:r>
-      <w:proofErr w:type="spellStart"/>
-      <w:r>
-        <w:t>Класът</w:t>
-      </w:r>
-      <w:proofErr w:type="spellEnd"/>
-      <w:r>
-        <w:t xml:space="preserve"> UAI </w:t>
-      </w:r>
-      <w:proofErr w:type="spellStart"/>
-      <w:r>
-        <w:t>наследява</w:t>
-      </w:r>
-      <w:proofErr w:type="spellEnd"/>
-      <w:r>
-        <w:t xml:space="preserve"> Reservation и </w:t>
-      </w:r>
-      <w:proofErr w:type="spellStart"/>
-      <w:r>
-        <w:t>реализира</w:t>
-      </w:r>
-      <w:proofErr w:type="spellEnd"/>
-      <w:r>
-        <w:t xml:space="preserve"> </w:t>
-      </w:r>
-      <w:proofErr w:type="spellStart"/>
-      <w:r>
-        <w:t>методите</w:t>
-      </w:r>
-      <w:proofErr w:type="spellEnd"/>
-      <w:r>
-        <w:t>:</w:t>
+        <w:t xml:space="preserve">      Класът UAI наследява Reservation и реализира методите:</w:t>
       </w:r>
     </w:p>
     <w:p>
@@ -1775,50 +1025,8 @@
           <w:lang w:val="bg-BG"/>
         </w:rPr>
       </w:pPr>
-      <w:proofErr w:type="gramStart"/>
-      <w:r>
-        <w:t>display-</w:t>
-      </w:r>
-      <w:proofErr w:type="spellStart"/>
-      <w:r>
-        <w:t>за</w:t>
-      </w:r>
-      <w:proofErr w:type="spellEnd"/>
-      <w:proofErr w:type="gramEnd"/>
-      <w:r>
-        <w:t xml:space="preserve"> </w:t>
-      </w:r>
-      <w:proofErr w:type="spellStart"/>
-      <w:r>
-        <w:t>извеждане</w:t>
-      </w:r>
-      <w:proofErr w:type="spellEnd"/>
-      <w:r>
-        <w:t xml:space="preserve"> </w:t>
-      </w:r>
-      <w:proofErr w:type="spellStart"/>
-      <w:r>
-        <w:t>на</w:t>
-      </w:r>
-      <w:proofErr w:type="spellEnd"/>
-      <w:r>
-        <w:t xml:space="preserve"> </w:t>
-      </w:r>
-      <w:proofErr w:type="spellStart"/>
-      <w:r>
-        <w:t>информация</w:t>
-      </w:r>
-      <w:proofErr w:type="spellEnd"/>
-      <w:r>
-        <w:t xml:space="preserve"> </w:t>
-      </w:r>
-      <w:proofErr w:type="spellStart"/>
-      <w:r>
-        <w:t>за</w:t>
-      </w:r>
-      <w:proofErr w:type="spellEnd"/>
-      <w:r>
-        <w:t xml:space="preserve"> </w:t>
+      <w:r>
+        <w:t xml:space="preserve">display-за извеждане на информация за </w:t>
       </w:r>
       <w:r>
         <w:rPr>
@@ -1842,13 +1050,8 @@
         </w:numPr>
         <w:ind w:right="26"/>
       </w:pPr>
-      <w:proofErr w:type="spellStart"/>
-      <w:r>
-        <w:t>goToRestaurant</w:t>
-      </w:r>
-      <w:proofErr w:type="spellEnd"/>
-      <w:r>
-        <w:t xml:space="preserve"> (</w:t>
+      <w:r>
+        <w:t>goToRestaurant (</w:t>
       </w:r>
       <w:r>
         <w:rPr>
@@ -1879,11 +1082,9 @@
           <w:rFonts w:ascii="Wingdings" w:eastAsia="Wingdings" w:hAnsi="Wingdings" w:cs="Wingdings"/>
         </w:rPr>
       </w:pPr>
-      <w:proofErr w:type="spellStart"/>
       <w:r>
         <w:t>goToBar</w:t>
       </w:r>
-      <w:proofErr w:type="spellEnd"/>
       <w:r>
         <w:t xml:space="preserve"> (</w:t>
       </w:r>
@@ -1929,23 +1130,7 @@
         </w:rPr>
       </w:pPr>
       <w:r>
-        <w:t xml:space="preserve">     </w:t>
-      </w:r>
-      <w:proofErr w:type="spellStart"/>
-      <w:r>
-        <w:t>Класът</w:t>
-      </w:r>
-      <w:proofErr w:type="spellEnd"/>
-      <w:r>
-        <w:t xml:space="preserve"> NO </w:t>
-      </w:r>
-      <w:proofErr w:type="spellStart"/>
-      <w:r>
-        <w:t>наследява</w:t>
-      </w:r>
-      <w:proofErr w:type="spellEnd"/>
-      <w:r>
-        <w:t xml:space="preserve"> Reservation</w:t>
+        <w:t xml:space="preserve">     Класът NO наследява Reservation</w:t>
       </w:r>
       <w:r>
         <w:t xml:space="preserve">, </w:t>
@@ -1973,13 +1158,8 @@
           <w:lang w:val="bg-BG"/>
         </w:rPr>
       </w:pPr>
-      <w:proofErr w:type="spellStart"/>
-      <w:r>
-        <w:t>paidBar</w:t>
-      </w:r>
-      <w:proofErr w:type="spellEnd"/>
-      <w:r>
-        <w:t xml:space="preserve"> (</w:t>
+      <w:r>
+        <w:t>paidBar (</w:t>
       </w:r>
       <w:r>
         <w:rPr>
@@ -2010,13 +1190,8 @@
           <w:lang w:val="bg-BG"/>
         </w:rPr>
       </w:pPr>
-      <w:proofErr w:type="spellStart"/>
-      <w:r>
-        <w:t>paidRestaurant</w:t>
-      </w:r>
-      <w:proofErr w:type="spellEnd"/>
-      <w:r>
-        <w:t xml:space="preserve"> (</w:t>
+      <w:r>
+        <w:t>paidRestaurant (</w:t>
       </w:r>
       <w:r>
         <w:rPr>
@@ -2042,29 +1217,8 @@
           <w:lang w:val="bg-BG"/>
         </w:rPr>
       </w:pPr>
-      <w:proofErr w:type="gramStart"/>
-      <w:r>
-        <w:t>и</w:t>
-      </w:r>
-      <w:proofErr w:type="gramEnd"/>
-      <w:r>
-        <w:t xml:space="preserve"> </w:t>
-      </w:r>
-      <w:proofErr w:type="spellStart"/>
-      <w:r>
-        <w:t>реализира</w:t>
-      </w:r>
-      <w:proofErr w:type="spellEnd"/>
-      <w:r>
-        <w:t xml:space="preserve"> </w:t>
-      </w:r>
-      <w:proofErr w:type="spellStart"/>
-      <w:r>
-        <w:t>методите</w:t>
-      </w:r>
-      <w:proofErr w:type="spellEnd"/>
-      <w:r>
-        <w:t>:</w:t>
+      <w:r>
+        <w:t>и реализира методите:</w:t>
       </w:r>
     </w:p>
     <w:p>
@@ -2081,48 +1235,9 @@
           <w:lang w:val="bg-BG"/>
         </w:rPr>
       </w:pPr>
-      <w:proofErr w:type="gramStart"/>
-      <w:r>
-        <w:t>display-</w:t>
-      </w:r>
-      <w:proofErr w:type="spellStart"/>
-      <w:r>
-        <w:t>за</w:t>
-      </w:r>
-      <w:proofErr w:type="spellEnd"/>
-      <w:proofErr w:type="gramEnd"/>
-      <w:r>
-        <w:t xml:space="preserve"> </w:t>
-      </w:r>
-      <w:proofErr w:type="spellStart"/>
-      <w:r>
-        <w:t>извеждане</w:t>
-      </w:r>
-      <w:proofErr w:type="spellEnd"/>
-      <w:r>
-        <w:t xml:space="preserve"> </w:t>
-      </w:r>
-      <w:proofErr w:type="spellStart"/>
-      <w:r>
-        <w:t>на</w:t>
-      </w:r>
-      <w:proofErr w:type="spellEnd"/>
-      <w:r>
-        <w:t xml:space="preserve"> </w:t>
-      </w:r>
-      <w:proofErr w:type="spellStart"/>
-      <w:r>
-        <w:t>информация</w:t>
-      </w:r>
-      <w:proofErr w:type="spellEnd"/>
-      <w:r>
-        <w:t xml:space="preserve"> </w:t>
-      </w:r>
-      <w:proofErr w:type="spellStart"/>
-      <w:r>
-        <w:t>за</w:t>
-      </w:r>
-      <w:proofErr w:type="spellEnd"/>
+      <w:r>
+        <w:t>display-за извеждане на информация за</w:t>
+      </w:r>
       <w:r>
         <w:t xml:space="preserve"> </w:t>
       </w:r>
@@ -2145,13 +1260,8 @@
         </w:numPr>
         <w:ind w:right="26"/>
       </w:pPr>
-      <w:proofErr w:type="spellStart"/>
-      <w:r>
-        <w:t>goToRestaurant</w:t>
-      </w:r>
-      <w:proofErr w:type="spellEnd"/>
-      <w:r>
-        <w:t xml:space="preserve"> (</w:t>
+      <w:r>
+        <w:t>goToRestaurant (</w:t>
       </w:r>
       <w:r>
         <w:rPr>
@@ -2165,11 +1275,9 @@
         </w:rPr>
         <w:t xml:space="preserve"> стойността на </w:t>
       </w:r>
-      <w:proofErr w:type="spellStart"/>
       <w:r>
         <w:t>paidRestaurant</w:t>
       </w:r>
-      <w:proofErr w:type="spellEnd"/>
       <w:r>
         <w:rPr>
           <w:lang w:val="bg-BG"/>
@@ -2190,11 +1298,9 @@
           <w:rFonts w:ascii="Wingdings" w:eastAsia="Wingdings" w:hAnsi="Wingdings" w:cs="Wingdings"/>
         </w:rPr>
       </w:pPr>
-      <w:proofErr w:type="spellStart"/>
       <w:r>
         <w:t>goToBar</w:t>
       </w:r>
-      <w:proofErr w:type="spellEnd"/>
       <w:r>
         <w:t xml:space="preserve"> (</w:t>
       </w:r>
@@ -2213,13 +1319,8 @@
         </w:rPr>
         <w:t xml:space="preserve">стойността на </w:t>
       </w:r>
-      <w:proofErr w:type="spellStart"/>
-      <w:r>
-        <w:t>paidBar</w:t>
-      </w:r>
-      <w:proofErr w:type="spellEnd"/>
-      <w:r>
-        <w:t>)</w:t>
+      <w:r>
+        <w:t>paidBar)</w:t>
       </w:r>
     </w:p>
     <w:p>
@@ -2297,13 +1398,8 @@
       <w:r>
         <w:t xml:space="preserve"> </w:t>
       </w:r>
-      <w:proofErr w:type="spellStart"/>
-      <w:r>
-        <w:t>i</w:t>
-      </w:r>
-      <w:proofErr w:type="spellEnd"/>
-      <w:r>
-        <w:t>. Add new visitor</w:t>
+      <w:r>
+        <w:t>i. Add new visitor</w:t>
       </w:r>
     </w:p>
     <w:p>
@@ -2345,15 +1441,7 @@
         <w:ind w:left="2531" w:right="26"/>
       </w:pPr>
       <w:r>
-        <w:t xml:space="preserve">     </w:t>
-      </w:r>
-      <w:proofErr w:type="spellStart"/>
-      <w:r>
-        <w:t>i</w:t>
-      </w:r>
-      <w:proofErr w:type="spellEnd"/>
-      <w:r>
-        <w:t>. Add new reservation</w:t>
+        <w:t xml:space="preserve">     i. Add new reservation</w:t>
       </w:r>
     </w:p>
     <w:p>
@@ -2481,7 +1569,10 @@
         <w:t xml:space="preserve"> </w:t>
       </w:r>
       <w:r>
-        <w:t>Go to bar</w:t>
+        <w:t>Pay</w:t>
+      </w:r>
+      <w:r>
+        <w:t xml:space="preserve"> to bar</w:t>
       </w:r>
     </w:p>
     <w:p>
@@ -2495,7 +1586,12 @@
         <w:t xml:space="preserve"> </w:t>
       </w:r>
       <w:r>
-        <w:t>Go to restaurant</w:t>
+        <w:t>Pay</w:t>
+      </w:r>
+      <w:bookmarkStart w:id="0" w:name="_GoBack"/>
+      <w:bookmarkEnd w:id="0"/>
+      <w:r>
+        <w:t xml:space="preserve"> to restaurant</w:t>
       </w:r>
     </w:p>
     <w:p>
@@ -2636,85 +1732,26 @@
       </w:rPr>
       <w:tab/>
     </w:r>
-    <w:proofErr w:type="spellStart"/>
     <w:r>
       <w:rPr>
         <w:b/>
         <w:sz w:val="20"/>
       </w:rPr>
-      <w:t>Софийски</w:t>
-    </w:r>
-    <w:proofErr w:type="spellEnd"/>
+      <w:t xml:space="preserve">Софийски университет </w:t>
+    </w:r>
+    <w:r>
+      <w:rPr>
+        <w:i/>
+      </w:rPr>
+      <w:t>"</w:t>
+    </w:r>
     <w:r>
       <w:rPr>
         <w:b/>
         <w:sz w:val="20"/>
       </w:rPr>
-      <w:t xml:space="preserve"> </w:t>
-    </w:r>
-    <w:proofErr w:type="spellStart"/>
-    <w:r>
-      <w:rPr>
-        <w:b/>
-        <w:sz w:val="20"/>
-      </w:rPr>
-      <w:t>университет</w:t>
-    </w:r>
-    <w:proofErr w:type="spellEnd"/>
-    <w:r>
-      <w:rPr>
-        <w:b/>
-        <w:sz w:val="20"/>
-      </w:rPr>
-      <w:t xml:space="preserve"> </w:t>
-    </w:r>
-    <w:r>
-      <w:rPr>
-        <w:i/>
-      </w:rPr>
-      <w:t>"</w:t>
-    </w:r>
-    <w:proofErr w:type="spellStart"/>
-    <w:r>
-      <w:rPr>
-        <w:b/>
-        <w:sz w:val="20"/>
-      </w:rPr>
-      <w:t>Св</w:t>
-    </w:r>
-    <w:proofErr w:type="spellEnd"/>
-    <w:r>
-      <w:rPr>
-        <w:b/>
-        <w:sz w:val="20"/>
-      </w:rPr>
-      <w:t xml:space="preserve">. </w:t>
-    </w:r>
-    <w:proofErr w:type="spellStart"/>
-    <w:r>
-      <w:rPr>
-        <w:b/>
-        <w:sz w:val="20"/>
-      </w:rPr>
-      <w:t>Климент</w:t>
-    </w:r>
-    <w:proofErr w:type="spellEnd"/>
-    <w:r>
-      <w:rPr>
-        <w:b/>
-        <w:sz w:val="20"/>
-      </w:rPr>
-      <w:t xml:space="preserve"> </w:t>
-    </w:r>
-    <w:proofErr w:type="spellStart"/>
-    <w:r>
-      <w:rPr>
-        <w:b/>
-        <w:sz w:val="20"/>
-      </w:rPr>
-      <w:t>Охридски</w:t>
-    </w:r>
-    <w:proofErr w:type="spellEnd"/>
+      <w:t>Св. Климент Охридски</w:t>
+    </w:r>
     <w:r>
       <w:rPr>
         <w:i/>
@@ -2752,63 +1789,13 @@
       <w:spacing w:after="72"/>
       <w:ind w:left="809" w:right="334" w:firstLine="0"/>
     </w:pPr>
-    <w:proofErr w:type="spellStart"/>
     <w:r>
       <w:rPr>
         <w:b/>
         <w:sz w:val="20"/>
       </w:rPr>
-      <w:t>Факултет</w:t>
-    </w:r>
-    <w:proofErr w:type="spellEnd"/>
-    <w:r>
-      <w:rPr>
-        <w:b/>
-        <w:sz w:val="20"/>
-      </w:rPr>
-      <w:t xml:space="preserve"> </w:t>
-    </w:r>
-    <w:proofErr w:type="spellStart"/>
-    <w:r>
-      <w:rPr>
-        <w:b/>
-        <w:sz w:val="20"/>
-      </w:rPr>
-      <w:t>по</w:t>
-    </w:r>
-    <w:proofErr w:type="spellEnd"/>
-    <w:r>
-      <w:rPr>
-        <w:b/>
-        <w:sz w:val="20"/>
-      </w:rPr>
-      <w:t xml:space="preserve"> </w:t>
-    </w:r>
-    <w:proofErr w:type="spellStart"/>
-    <w:r>
-      <w:rPr>
-        <w:b/>
-        <w:sz w:val="20"/>
-      </w:rPr>
-      <w:t>математика</w:t>
-    </w:r>
-    <w:proofErr w:type="spellEnd"/>
-    <w:r>
-      <w:rPr>
-        <w:b/>
-        <w:sz w:val="20"/>
-      </w:rPr>
-      <w:t xml:space="preserve"> и </w:t>
-    </w:r>
-    <w:proofErr w:type="spellStart"/>
-    <w:r>
-      <w:rPr>
-        <w:b/>
-        <w:sz w:val="20"/>
-      </w:rPr>
-      <w:t>информатика</w:t>
-    </w:r>
-    <w:proofErr w:type="spellEnd"/>
+      <w:t>Факултет по математика и информатика</w:t>
+    </w:r>
     <w:r>
       <w:rPr>
         <w:rFonts w:ascii="Calibri" w:eastAsia="Calibri" w:hAnsi="Calibri" w:cs="Calibri"/>
@@ -2934,85 +1921,26 @@
       </w:rPr>
       <w:tab/>
     </w:r>
-    <w:proofErr w:type="spellStart"/>
     <w:r>
       <w:rPr>
         <w:b/>
         <w:sz w:val="20"/>
       </w:rPr>
-      <w:t>Софийски</w:t>
-    </w:r>
-    <w:proofErr w:type="spellEnd"/>
+      <w:t xml:space="preserve">Софийски университет </w:t>
+    </w:r>
+    <w:r>
+      <w:rPr>
+        <w:i/>
+      </w:rPr>
+      <w:t>"</w:t>
+    </w:r>
     <w:r>
       <w:rPr>
         <w:b/>
         <w:sz w:val="20"/>
       </w:rPr>
-      <w:t xml:space="preserve"> </w:t>
-    </w:r>
-    <w:proofErr w:type="spellStart"/>
-    <w:r>
-      <w:rPr>
-        <w:b/>
-        <w:sz w:val="20"/>
-      </w:rPr>
-      <w:t>университет</w:t>
-    </w:r>
-    <w:proofErr w:type="spellEnd"/>
-    <w:r>
-      <w:rPr>
-        <w:b/>
-        <w:sz w:val="20"/>
-      </w:rPr>
-      <w:t xml:space="preserve"> </w:t>
-    </w:r>
-    <w:r>
-      <w:rPr>
-        <w:i/>
-      </w:rPr>
-      <w:t>"</w:t>
-    </w:r>
-    <w:proofErr w:type="spellStart"/>
-    <w:r>
-      <w:rPr>
-        <w:b/>
-        <w:sz w:val="20"/>
-      </w:rPr>
-      <w:t>Св</w:t>
-    </w:r>
-    <w:proofErr w:type="spellEnd"/>
-    <w:r>
-      <w:rPr>
-        <w:b/>
-        <w:sz w:val="20"/>
-      </w:rPr>
-      <w:t xml:space="preserve">. </w:t>
-    </w:r>
-    <w:proofErr w:type="spellStart"/>
-    <w:r>
-      <w:rPr>
-        <w:b/>
-        <w:sz w:val="20"/>
-      </w:rPr>
-      <w:t>Климент</w:t>
-    </w:r>
-    <w:proofErr w:type="spellEnd"/>
-    <w:r>
-      <w:rPr>
-        <w:b/>
-        <w:sz w:val="20"/>
-      </w:rPr>
-      <w:t xml:space="preserve"> </w:t>
-    </w:r>
-    <w:proofErr w:type="spellStart"/>
-    <w:r>
-      <w:rPr>
-        <w:b/>
-        <w:sz w:val="20"/>
-      </w:rPr>
-      <w:t>Охридски</w:t>
-    </w:r>
-    <w:proofErr w:type="spellEnd"/>
+      <w:t>Св. Климент Охридски</w:t>
+    </w:r>
     <w:r>
       <w:rPr>
         <w:i/>
@@ -3050,63 +1978,13 @@
       <w:spacing w:after="72"/>
       <w:ind w:left="809" w:right="334" w:firstLine="0"/>
     </w:pPr>
-    <w:proofErr w:type="spellStart"/>
     <w:r>
       <w:rPr>
         <w:b/>
         <w:sz w:val="20"/>
       </w:rPr>
-      <w:t>Факултет</w:t>
-    </w:r>
-    <w:proofErr w:type="spellEnd"/>
-    <w:r>
-      <w:rPr>
-        <w:b/>
-        <w:sz w:val="20"/>
-      </w:rPr>
-      <w:t xml:space="preserve"> </w:t>
-    </w:r>
-    <w:proofErr w:type="spellStart"/>
-    <w:r>
-      <w:rPr>
-        <w:b/>
-        <w:sz w:val="20"/>
-      </w:rPr>
-      <w:t>по</w:t>
-    </w:r>
-    <w:proofErr w:type="spellEnd"/>
-    <w:r>
-      <w:rPr>
-        <w:b/>
-        <w:sz w:val="20"/>
-      </w:rPr>
-      <w:t xml:space="preserve"> </w:t>
-    </w:r>
-    <w:proofErr w:type="spellStart"/>
-    <w:r>
-      <w:rPr>
-        <w:b/>
-        <w:sz w:val="20"/>
-      </w:rPr>
-      <w:t>математика</w:t>
-    </w:r>
-    <w:proofErr w:type="spellEnd"/>
-    <w:r>
-      <w:rPr>
-        <w:b/>
-        <w:sz w:val="20"/>
-      </w:rPr>
-      <w:t xml:space="preserve"> и </w:t>
-    </w:r>
-    <w:proofErr w:type="spellStart"/>
-    <w:r>
-      <w:rPr>
-        <w:b/>
-        <w:sz w:val="20"/>
-      </w:rPr>
-      <w:t>информатика</w:t>
-    </w:r>
-    <w:proofErr w:type="spellEnd"/>
+      <w:t>Факултет по математика и информатика</w:t>
+    </w:r>
     <w:r>
       <w:rPr>
         <w:rFonts w:ascii="Calibri" w:eastAsia="Calibri" w:hAnsi="Calibri" w:cs="Calibri"/>
@@ -3232,85 +2110,26 @@
       </w:rPr>
       <w:tab/>
     </w:r>
-    <w:proofErr w:type="spellStart"/>
     <w:r>
       <w:rPr>
         <w:b/>
         <w:sz w:val="20"/>
       </w:rPr>
-      <w:t>Софийски</w:t>
-    </w:r>
-    <w:proofErr w:type="spellEnd"/>
+      <w:t xml:space="preserve">Софийски университет </w:t>
+    </w:r>
+    <w:r>
+      <w:rPr>
+        <w:i/>
+      </w:rPr>
+      <w:t>"</w:t>
+    </w:r>
     <w:r>
       <w:rPr>
         <w:b/>
         <w:sz w:val="20"/>
       </w:rPr>
-      <w:t xml:space="preserve"> </w:t>
-    </w:r>
-    <w:proofErr w:type="spellStart"/>
-    <w:r>
-      <w:rPr>
-        <w:b/>
-        <w:sz w:val="20"/>
-      </w:rPr>
-      <w:t>университет</w:t>
-    </w:r>
-    <w:proofErr w:type="spellEnd"/>
-    <w:r>
-      <w:rPr>
-        <w:b/>
-        <w:sz w:val="20"/>
-      </w:rPr>
-      <w:t xml:space="preserve"> </w:t>
-    </w:r>
-    <w:r>
-      <w:rPr>
-        <w:i/>
-      </w:rPr>
-      <w:t>"</w:t>
-    </w:r>
-    <w:proofErr w:type="spellStart"/>
-    <w:r>
-      <w:rPr>
-        <w:b/>
-        <w:sz w:val="20"/>
-      </w:rPr>
-      <w:t>Св</w:t>
-    </w:r>
-    <w:proofErr w:type="spellEnd"/>
-    <w:r>
-      <w:rPr>
-        <w:b/>
-        <w:sz w:val="20"/>
-      </w:rPr>
-      <w:t xml:space="preserve">. </w:t>
-    </w:r>
-    <w:proofErr w:type="spellStart"/>
-    <w:r>
-      <w:rPr>
-        <w:b/>
-        <w:sz w:val="20"/>
-      </w:rPr>
-      <w:t>Климент</w:t>
-    </w:r>
-    <w:proofErr w:type="spellEnd"/>
-    <w:r>
-      <w:rPr>
-        <w:b/>
-        <w:sz w:val="20"/>
-      </w:rPr>
-      <w:t xml:space="preserve"> </w:t>
-    </w:r>
-    <w:proofErr w:type="spellStart"/>
-    <w:r>
-      <w:rPr>
-        <w:b/>
-        <w:sz w:val="20"/>
-      </w:rPr>
-      <w:t>Охридски</w:t>
-    </w:r>
-    <w:proofErr w:type="spellEnd"/>
+      <w:t>Св. Климент Охридски</w:t>
+    </w:r>
     <w:r>
       <w:rPr>
         <w:i/>
@@ -3348,63 +2167,13 @@
       <w:spacing w:after="72"/>
       <w:ind w:left="809" w:right="334" w:firstLine="0"/>
     </w:pPr>
-    <w:proofErr w:type="spellStart"/>
     <w:r>
       <w:rPr>
         <w:b/>
         <w:sz w:val="20"/>
       </w:rPr>
-      <w:t>Факултет</w:t>
-    </w:r>
-    <w:proofErr w:type="spellEnd"/>
-    <w:r>
-      <w:rPr>
-        <w:b/>
-        <w:sz w:val="20"/>
-      </w:rPr>
-      <w:t xml:space="preserve"> </w:t>
-    </w:r>
-    <w:proofErr w:type="spellStart"/>
-    <w:r>
-      <w:rPr>
-        <w:b/>
-        <w:sz w:val="20"/>
-      </w:rPr>
-      <w:t>по</w:t>
-    </w:r>
-    <w:proofErr w:type="spellEnd"/>
-    <w:r>
-      <w:rPr>
-        <w:b/>
-        <w:sz w:val="20"/>
-      </w:rPr>
-      <w:t xml:space="preserve"> </w:t>
-    </w:r>
-    <w:proofErr w:type="spellStart"/>
-    <w:r>
-      <w:rPr>
-        <w:b/>
-        <w:sz w:val="20"/>
-      </w:rPr>
-      <w:t>математика</w:t>
-    </w:r>
-    <w:proofErr w:type="spellEnd"/>
-    <w:r>
-      <w:rPr>
-        <w:b/>
-        <w:sz w:val="20"/>
-      </w:rPr>
-      <w:t xml:space="preserve"> и </w:t>
-    </w:r>
-    <w:proofErr w:type="spellStart"/>
-    <w:r>
-      <w:rPr>
-        <w:b/>
-        <w:sz w:val="20"/>
-      </w:rPr>
-      <w:t>информатика</w:t>
-    </w:r>
-    <w:proofErr w:type="spellEnd"/>
+      <w:t>Факултет по математика и информатика</w:t>
+    </w:r>
     <w:r>
       <w:rPr>
         <w:rFonts w:ascii="Calibri" w:eastAsia="Calibri" w:hAnsi="Calibri" w:cs="Calibri"/>
@@ -3543,53 +2312,23 @@
         <w:color w:val="0070C0"/>
         <w:sz w:val="44"/>
       </w:rPr>
-      <w:t xml:space="preserve">ИД: ООП - </w:t>
-    </w:r>
-    <w:proofErr w:type="spellStart"/>
+      <w:t>ИД: ООП - Практикум</w:t>
+    </w:r>
+    <w:r>
+      <w:rPr>
+        <w:rFonts w:ascii="Calibri" w:eastAsia="Calibri" w:hAnsi="Calibri" w:cs="Calibri"/>
+        <w:sz w:val="22"/>
+      </w:rPr>
+      <w:t xml:space="preserve"> </w:t>
+    </w:r>
     <w:r>
       <w:rPr>
         <w:b/>
         <w:color w:val="0070C0"/>
         <w:sz w:val="44"/>
       </w:rPr>
-      <w:t>Практикум</w:t>
-    </w:r>
-    <w:proofErr w:type="spellEnd"/>
-    <w:r>
-      <w:rPr>
-        <w:rFonts w:ascii="Calibri" w:eastAsia="Calibri" w:hAnsi="Calibri" w:cs="Calibri"/>
-        <w:sz w:val="22"/>
-      </w:rPr>
-      <w:t xml:space="preserve"> </w:t>
-    </w:r>
-    <w:proofErr w:type="spellStart"/>
-    <w:r>
-      <w:rPr>
-        <w:b/>
-        <w:color w:val="0070C0"/>
-        <w:sz w:val="44"/>
-      </w:rPr>
-      <w:t>Домашна</w:t>
-    </w:r>
-    <w:proofErr w:type="spellEnd"/>
-    <w:r>
-      <w:rPr>
-        <w:b/>
-        <w:color w:val="0070C0"/>
-        <w:sz w:val="44"/>
-      </w:rPr>
-      <w:t xml:space="preserve"> </w:t>
-    </w:r>
-    <w:proofErr w:type="spellStart"/>
-    <w:r>
-      <w:rPr>
-        <w:b/>
-        <w:color w:val="0070C0"/>
-        <w:sz w:val="44"/>
-      </w:rPr>
-      <w:t>работа</w:t>
-    </w:r>
-    <w:proofErr w:type="spellEnd"/>
+      <w:t>Домашна работа</w:t>
+    </w:r>
     <w:r>
       <w:rPr>
         <w:b/>
@@ -3789,53 +2528,23 @@
         <w:color w:val="0070C0"/>
         <w:sz w:val="44"/>
       </w:rPr>
-      <w:t xml:space="preserve">ИД: ООП - </w:t>
-    </w:r>
-    <w:proofErr w:type="spellStart"/>
+      <w:t>ИД: ООП - Практикум</w:t>
+    </w:r>
+    <w:r>
+      <w:rPr>
+        <w:rFonts w:ascii="Calibri" w:eastAsia="Calibri" w:hAnsi="Calibri" w:cs="Calibri"/>
+        <w:sz w:val="22"/>
+      </w:rPr>
+      <w:t xml:space="preserve"> </w:t>
+    </w:r>
     <w:r>
       <w:rPr>
         <w:b/>
         <w:color w:val="0070C0"/>
         <w:sz w:val="44"/>
       </w:rPr>
-      <w:t>Практикум</w:t>
-    </w:r>
-    <w:proofErr w:type="spellEnd"/>
-    <w:r>
-      <w:rPr>
-        <w:rFonts w:ascii="Calibri" w:eastAsia="Calibri" w:hAnsi="Calibri" w:cs="Calibri"/>
-        <w:sz w:val="22"/>
-      </w:rPr>
-      <w:t xml:space="preserve"> </w:t>
-    </w:r>
-    <w:proofErr w:type="spellStart"/>
-    <w:r>
-      <w:rPr>
-        <w:b/>
-        <w:color w:val="0070C0"/>
-        <w:sz w:val="44"/>
-      </w:rPr>
-      <w:t>Домашна</w:t>
-    </w:r>
-    <w:proofErr w:type="spellEnd"/>
-    <w:r>
-      <w:rPr>
-        <w:b/>
-        <w:color w:val="0070C0"/>
-        <w:sz w:val="44"/>
-      </w:rPr>
-      <w:t xml:space="preserve"> </w:t>
-    </w:r>
-    <w:proofErr w:type="spellStart"/>
-    <w:r>
-      <w:rPr>
-        <w:b/>
-        <w:color w:val="0070C0"/>
-        <w:sz w:val="44"/>
-      </w:rPr>
-      <w:t>работа</w:t>
-    </w:r>
-    <w:proofErr w:type="spellEnd"/>
+      <w:t>Домашна работа</w:t>
+    </w:r>
     <w:r>
       <w:rPr>
         <w:b/>
@@ -8415,7 +7124,7 @@
 </file>
 
 <file path=customXml/itemProps1.xml><?xml version="1.0" encoding="utf-8"?>
-<ds:datastoreItem xmlns:ds="http://schemas.openxmlformats.org/officeDocument/2006/customXml" ds:itemID="{23E0F678-5943-4140-B320-C4C88FC7A282}">
+<ds:datastoreItem xmlns:ds="http://schemas.openxmlformats.org/officeDocument/2006/customXml" ds:itemID="{B31A5EB0-77F9-421C-89A5-D84D04543E61}">
   <ds:schemaRefs>
     <ds:schemaRef ds:uri="http://schemas.openxmlformats.org/officeDocument/2006/bibliography"/>
   </ds:schemaRefs>

</xml_diff>